<commit_message>
Commentaires sur le code et corrections/ajout sur le rapport
</commit_message>
<xml_diff>
--- a/Rapport-IA02.docx
+++ b/Rapport-IA02.docx
@@ -1,11 +1,11 @@
 
 <file path=word/document.xml><?xml version="1.0" encoding="utf-8"?>
-<w:document xmlns:wpc="http://schemas.microsoft.com/office/word/2010/wordprocessingCanvas" xmlns:mo="http://schemas.microsoft.com/office/mac/office/2008/main" xmlns:mc="http://schemas.openxmlformats.org/markup-compatibility/2006" xmlns:mv="urn:schemas-microsoft-com:mac:vml" xmlns:o="urn:schemas-microsoft-com:office:office" xmlns:r="http://schemas.openxmlformats.org/officeDocument/2006/relationships" xmlns:m="http://schemas.openxmlformats.org/officeDocument/2006/math" xmlns:v="urn:schemas-microsoft-com:vml" xmlns:wp14="http://schemas.microsoft.com/office/word/2010/wordprocessingDrawing" xmlns:wp="http://schemas.openxmlformats.org/drawingml/2006/wordprocessingDrawing" xmlns:w10="urn:schemas-microsoft-com:office:word" xmlns:w="http://schemas.openxmlformats.org/wordprocessingml/2006/main" xmlns:w14="http://schemas.microsoft.com/office/word/2010/wordml" xmlns:w15="http://schemas.microsoft.com/office/word/2012/wordml" xmlns:wpg="http://schemas.microsoft.com/office/word/2010/wordprocessingGroup" xmlns:wpi="http://schemas.microsoft.com/office/word/2010/wordprocessingInk" xmlns:wne="http://schemas.microsoft.com/office/word/2006/wordml" xmlns:wps="http://schemas.microsoft.com/office/word/2010/wordprocessingShape" mc:Ignorable="w14 w15 wp14">
+<w:document xmlns:wpc="http://schemas.microsoft.com/office/word/2010/wordprocessingCanvas" xmlns:mc="http://schemas.openxmlformats.org/markup-compatibility/2006" xmlns:o="urn:schemas-microsoft-com:office:office" xmlns:r="http://schemas.openxmlformats.org/officeDocument/2006/relationships" xmlns:m="http://schemas.openxmlformats.org/officeDocument/2006/math" xmlns:v="urn:schemas-microsoft-com:vml" xmlns:wp14="http://schemas.microsoft.com/office/word/2010/wordprocessingDrawing" xmlns:wp="http://schemas.openxmlformats.org/drawingml/2006/wordprocessingDrawing" xmlns:w10="urn:schemas-microsoft-com:office:word" xmlns:w="http://schemas.openxmlformats.org/wordprocessingml/2006/main" xmlns:w14="http://schemas.microsoft.com/office/word/2010/wordml" xmlns:w15="http://schemas.microsoft.com/office/word/2012/wordml" xmlns:wpg="http://schemas.microsoft.com/office/word/2010/wordprocessingGroup" xmlns:wpi="http://schemas.microsoft.com/office/word/2010/wordprocessingInk" xmlns:wne="http://schemas.microsoft.com/office/word/2006/wordml" xmlns:wps="http://schemas.microsoft.com/office/word/2010/wordprocessingShape" mc:Ignorable="w14 w15 wp14">
   <w:background w:color="FFFFFF"/>
   <w:body>
     <w:p>
       <w:pPr>
-        <w:pStyle w:val="Titre"/>
+        <w:pStyle w:val="Title"/>
         <w:contextualSpacing w:val="0"/>
         <w:jc w:val="right"/>
       </w:pPr>
@@ -54,7 +54,7 @@
     </w:p>
     <w:p>
       <w:pPr>
-        <w:pStyle w:val="Titre"/>
+        <w:pStyle w:val="Title"/>
         <w:contextualSpacing w:val="0"/>
         <w:jc w:val="center"/>
       </w:pPr>
@@ -63,7 +63,7 @@
     </w:p>
     <w:p>
       <w:pPr>
-        <w:pStyle w:val="Titre"/>
+        <w:pStyle w:val="Title"/>
         <w:contextualSpacing w:val="0"/>
       </w:pPr>
       <w:bookmarkStart w:id="2" w:name="h.1qvqq5tzurwx" w:colFirst="0" w:colLast="0"/>
@@ -71,7 +71,7 @@
     </w:p>
     <w:p>
       <w:pPr>
-        <w:pStyle w:val="Titre"/>
+        <w:pStyle w:val="Title"/>
         <w:contextualSpacing w:val="0"/>
         <w:jc w:val="center"/>
       </w:pPr>
@@ -82,7 +82,7 @@
     <w:p/>
     <w:p>
       <w:pPr>
-        <w:pStyle w:val="Titre"/>
+        <w:pStyle w:val="Title"/>
         <w:contextualSpacing w:val="0"/>
         <w:jc w:val="center"/>
         <w:rPr>
@@ -97,12 +97,10 @@
         </w:rPr>
         <w:t>IA02 - Projet Prolog</w:t>
       </w:r>
-      <w:bookmarkStart w:id="5" w:name="_GoBack"/>
-      <w:bookmarkEnd w:id="5"/>
-    </w:p>
-    <w:p>
-      <w:pPr>
-        <w:pStyle w:val="Titre"/>
+    </w:p>
+    <w:p>
+      <w:pPr>
+        <w:pStyle w:val="Title"/>
         <w:contextualSpacing w:val="0"/>
         <w:jc w:val="center"/>
       </w:pPr>
@@ -353,35 +351,35 @@
     </w:p>
     <w:p>
       <w:pPr>
-        <w:pStyle w:val="Titre1"/>
+        <w:pStyle w:val="Heading1"/>
         <w:contextualSpacing w:val="0"/>
         <w:jc w:val="both"/>
       </w:pPr>
-      <w:bookmarkStart w:id="6" w:name="h.kexjyfjyg36c" w:colFirst="0" w:colLast="0"/>
+      <w:bookmarkStart w:id="5" w:name="h.kexjyfjyg36c" w:colFirst="0" w:colLast="0"/>
+      <w:bookmarkEnd w:id="5"/>
+    </w:p>
+    <w:p>
+      <w:r>
+        <w:br w:type="page"/>
+      </w:r>
+    </w:p>
+    <w:p>
+      <w:pPr>
+        <w:pStyle w:val="Heading1"/>
+        <w:contextualSpacing w:val="0"/>
+        <w:jc w:val="both"/>
+      </w:pPr>
+      <w:bookmarkStart w:id="6" w:name="h.n4ad2illhnab" w:colFirst="0" w:colLast="0"/>
       <w:bookmarkEnd w:id="6"/>
     </w:p>
     <w:p>
-      <w:r>
-        <w:br w:type="page"/>
-      </w:r>
-    </w:p>
-    <w:p>
-      <w:pPr>
-        <w:pStyle w:val="Titre1"/>
+      <w:pPr>
+        <w:pStyle w:val="Heading1"/>
         <w:contextualSpacing w:val="0"/>
         <w:jc w:val="both"/>
       </w:pPr>
-      <w:bookmarkStart w:id="7" w:name="h.n4ad2illhnab" w:colFirst="0" w:colLast="0"/>
+      <w:bookmarkStart w:id="7" w:name="h.e4xsdw94uid1" w:colFirst="0" w:colLast="0"/>
       <w:bookmarkEnd w:id="7"/>
-    </w:p>
-    <w:p>
-      <w:pPr>
-        <w:pStyle w:val="Titre1"/>
-        <w:contextualSpacing w:val="0"/>
-        <w:jc w:val="both"/>
-      </w:pPr>
-      <w:bookmarkStart w:id="8" w:name="h.e4xsdw94uid1" w:colFirst="0" w:colLast="0"/>
-      <w:bookmarkEnd w:id="8"/>
       <w:r>
         <w:t>Description du projet</w:t>
       </w:r>
@@ -397,7 +395,12 @@
       </w:pPr>
       <w:r>
         <w:tab/>
-        <w:t>L’objectif de ce projet est d’inplémenter en Prolog le jeu “Chicago Stock Exchange” de façon à permettre une partie H/H, M/H ou M/M.</w:t>
+      </w:r>
+      <w:r>
+        <w:t>L’objectif de ce projet est d’im</w:t>
+      </w:r>
+      <w:r>
+        <w:t>plémenter en Prolog le jeu “Chicago Stock Exchange” de façon à permettre une partie H/H, M/H ou M/M.</w:t>
       </w:r>
     </w:p>
     <w:p>
@@ -414,57 +417,87 @@
         <w:jc w:val="both"/>
       </w:pPr>
       <w:r>
-        <w:t>Chicago Stock Exchange (CSE) est un jeu de société sur le th</w:t>
-      </w:r>
-      <w:r>
-        <w:t>ème de la bourse et de la finance. Tout ce qui est rare est cher ! A chaque tour, les joueurs en déplacent le pion « trader» et opèrent une récolte de 2 marchandises. Ils peuvent ensuite opter pour un achat (garder l’une des récoltes) ou une vente (ve</w:t>
-      </w:r>
-      <w:r>
-        <w:t xml:space="preserve">ndre une </w:t>
-      </w:r>
-      <w:r>
-        <w:t>des récoltes</w:t>
-      </w:r>
-      <w:r>
-        <w:t>) sur la place boursière. Une vente baisse d’un cran la valeur des marchandises sur le tableau des cours. Il vous faudra donc vous enrichir en appauvrissant l’adversaire. Simple ? Le souci est que l’adversaire en fait autant !</w:t>
-      </w:r>
-    </w:p>
-    <w:p>
-      <w:pPr>
-        <w:jc w:val="both"/>
-      </w:pPr>
-    </w:p>
-    <w:p>
-      <w:pPr>
-        <w:jc w:val="both"/>
-      </w:pPr>
-    </w:p>
-    <w:p>
-      <w:pPr>
-        <w:pStyle w:val="Titre1"/>
+        <w:t xml:space="preserve">Chicago Stock Exchange (CSE) est un jeu de société sur le thème de la bourse et de la finance. Tout ce qui est rare est cher ! A chaque tour, les joueurs en </w:t>
+      </w:r>
+      <w:r>
+        <w:t>dépla</w:t>
+      </w:r>
+      <w:r>
+        <w:t xml:space="preserve">çant </w:t>
+      </w:r>
+      <w:r>
+        <w:t xml:space="preserve">le pion « trader» et </w:t>
+      </w:r>
+      <w:r>
+        <w:t>opèrent</w:t>
+      </w:r>
+      <w:r>
+        <w:t xml:space="preserve"> une </w:t>
+      </w:r>
+      <w:r>
+        <w:t>récolte</w:t>
+      </w:r>
+      <w:r>
+        <w:t xml:space="preserve"> de 2 marchandises. Ils peuvent ensuite opter pour un achat (garder l’une des </w:t>
+      </w:r>
+      <w:r>
+        <w:t>récoltes</w:t>
+      </w:r>
+      <w:r>
+        <w:t xml:space="preserve">) ou une vente (vendre une </w:t>
+      </w:r>
+      <w:r>
+        <w:t xml:space="preserve">des </w:t>
+      </w:r>
+      <w:r>
+        <w:t>récoltes</w:t>
+      </w:r>
+      <w:r>
+        <w:t xml:space="preserve">) sur la place </w:t>
+      </w:r>
+      <w:r>
+        <w:t>boursière</w:t>
+      </w:r>
+      <w:r>
+        <w:t>. Une vente baisse d’un cran la valeur des marchandises sur le tableau des cours. Il vous faudra donc vous enrichir en appauvrissant l’adversaire. Simple ? Le souci est que l’adversaire en fait autant !</w:t>
+      </w:r>
+    </w:p>
+    <w:p>
+      <w:pPr>
+        <w:jc w:val="both"/>
+      </w:pPr>
+    </w:p>
+    <w:p>
+      <w:pPr>
+        <w:jc w:val="both"/>
+      </w:pPr>
+    </w:p>
+    <w:p>
+      <w:pPr>
+        <w:pStyle w:val="Heading1"/>
         <w:contextualSpacing w:val="0"/>
         <w:jc w:val="both"/>
       </w:pPr>
-      <w:bookmarkStart w:id="9" w:name="h.9dfu53gnrffv" w:colFirst="0" w:colLast="0"/>
+      <w:bookmarkStart w:id="8" w:name="h.9dfu53gnrffv" w:colFirst="0" w:colLast="0"/>
+      <w:bookmarkEnd w:id="8"/>
+    </w:p>
+    <w:p>
+      <w:r>
+        <w:br w:type="page"/>
+      </w:r>
+    </w:p>
+    <w:p>
+      <w:pPr>
+        <w:pStyle w:val="Heading1"/>
+        <w:contextualSpacing w:val="0"/>
+        <w:jc w:val="both"/>
+      </w:pPr>
+      <w:bookmarkStart w:id="9" w:name="h.32a4ss12d0" w:colFirst="0" w:colLast="0"/>
       <w:bookmarkEnd w:id="9"/>
     </w:p>
     <w:p>
-      <w:r>
-        <w:br w:type="page"/>
-      </w:r>
-    </w:p>
-    <w:p>
-      <w:pPr>
-        <w:pStyle w:val="Titre1"/>
-        <w:contextualSpacing w:val="0"/>
-        <w:jc w:val="both"/>
-      </w:pPr>
-      <w:bookmarkStart w:id="10" w:name="h.32a4ss12d0" w:colFirst="0" w:colLast="0"/>
-      <w:bookmarkEnd w:id="10"/>
-    </w:p>
-    <w:p>
-      <w:pPr>
-        <w:pStyle w:val="Titre1"/>
+      <w:pPr>
+        <w:pStyle w:val="Heading1"/>
         <w:numPr>
           <w:ilvl w:val="0"/>
           <w:numId w:val="3"/>
@@ -472,13 +505,10 @@
         <w:ind w:hanging="360"/>
         <w:jc w:val="both"/>
       </w:pPr>
-      <w:bookmarkStart w:id="11" w:name="h.mylffvh050wg" w:colFirst="0" w:colLast="0"/>
-      <w:bookmarkEnd w:id="11"/>
-      <w:r>
-        <w:t>P</w:t>
-      </w:r>
-      <w:r>
-        <w:t xml:space="preserve">résentation des principaux prédicats </w:t>
+      <w:bookmarkStart w:id="10" w:name="h.mylffvh050wg" w:colFirst="0" w:colLast="0"/>
+      <w:bookmarkEnd w:id="10"/>
+      <w:r>
+        <w:t xml:space="preserve">Présentation des principaux prédicats </w:t>
       </w:r>
     </w:p>
     <w:p>
@@ -503,15 +533,15 @@
     <w:p/>
     <w:p>
       <w:pPr>
-        <w:pStyle w:val="Titre2"/>
+        <w:pStyle w:val="Heading2"/>
         <w:numPr>
           <w:ilvl w:val="0"/>
           <w:numId w:val="7"/>
         </w:numPr>
         <w:ind w:hanging="360"/>
       </w:pPr>
-      <w:bookmarkStart w:id="12" w:name="h.z10pn8yhm9l3" w:colFirst="0" w:colLast="0"/>
-      <w:bookmarkEnd w:id="12"/>
+      <w:bookmarkStart w:id="11" w:name="h.z10pn8yhm9l3" w:colFirst="0" w:colLast="0"/>
+      <w:bookmarkEnd w:id="11"/>
       <w:r>
         <w:t>Initialisation et affichage du jeu</w:t>
       </w:r>
@@ -522,7 +552,13 @@
         <w:jc w:val="both"/>
       </w:pPr>
       <w:r>
-        <w:t>Nous avons tout d’abord construit un prédicats d’</w:t>
+        <w:t>Nous avons tou</w:t>
+      </w:r>
+      <w:r>
+        <w:t xml:space="preserve">t d’abord construit un prédicat </w:t>
+      </w:r>
+      <w:r>
+        <w:t>d’</w:t>
       </w:r>
       <w:r>
         <w:rPr>
@@ -604,7 +640,16 @@
         <w:t xml:space="preserve">assertz </w:t>
       </w:r>
       <w:r>
-        <w:t xml:space="preserve">qui permet d’ajouter des clauses au programme. On va ainsi ajouter la bourse, les marchandises, les réserves </w:t>
+        <w:t>qui permet d’ajouter des clauses au programme</w:t>
+      </w:r>
+      <w:r>
+        <w:t xml:space="preserve"> de manière dynamique</w:t>
+      </w:r>
+      <w:r>
+        <w:t xml:space="preserve">. On va ainsi ajouter la bourse, les marchandises, les réserves </w:t>
+      </w:r>
+      <w:r>
+        <w:t xml:space="preserve">des </w:t>
       </w:r>
       <w:r>
         <w:t>joueurs</w:t>
@@ -630,10 +675,16 @@
         <w:t>La bourse</w:t>
       </w:r>
       <w:r>
-        <w:t xml:space="preserve"> est un tableau de 6 sous </w:t>
-      </w:r>
-      <w:r>
-        <w:t>tableau. Chacun des sous tableau est de la forme suivante :</w:t>
+        <w:t xml:space="preserve"> est un tableau de 6 </w:t>
+      </w:r>
+      <w:r>
+        <w:t>sous-tableaux.</w:t>
+      </w:r>
+      <w:r>
+        <w:t xml:space="preserve"> Chacun des sous-tableaux </w:t>
+      </w:r>
+      <w:r>
+        <w:t>est de la forme suivante :</w:t>
       </w:r>
     </w:p>
     <w:p>
@@ -683,10 +734,7 @@
         <w:ind w:firstLine="720"/>
       </w:pPr>
       <w:r>
-        <w:t>L’utilisation de tableau étant omniprésente dans notre programme, nous av</w:t>
-      </w:r>
-      <w:r>
-        <w:t xml:space="preserve">ons </w:t>
+        <w:t xml:space="preserve">L’utilisation de tableau étant omniprésente dans notre programme, nous avons </w:t>
       </w:r>
       <w:r>
         <w:t>réalisé</w:t>
@@ -838,13 +886,7 @@
         <w:rPr>
           <w:b/>
         </w:rPr>
-        <w:t>trouver la position d</w:t>
-      </w:r>
-      <w:r>
-        <w:rPr>
-          <w:b/>
-        </w:rPr>
-        <w:t>’un élément</w:t>
+        <w:t>trouver la position d’un élément</w:t>
       </w:r>
       <w:r>
         <w:t xml:space="preserve"> d’un élément dans une liste, et pour afficher la </w:t>
@@ -920,10 +962,13 @@
         <w:t>d’affichage de la position du trader</w:t>
       </w:r>
       <w:r>
-        <w:t>, de la bourse, des réserves joueur</w:t>
-      </w:r>
-      <w:r>
-        <w:t>s, de la bourse. Tout ces prédicats étant appelés par</w:t>
+        <w:t>, de la bourse, des rése</w:t>
+      </w:r>
+      <w:r>
+        <w:t>rves des joueurs, de la bourse. Tous</w:t>
+      </w:r>
+      <w:r>
+        <w:t xml:space="preserve"> ces prédicats étant appelés par</w:t>
       </w:r>
       <w:r>
         <w:rPr>
@@ -1073,15 +1118,15 @@
     </w:p>
     <w:p>
       <w:pPr>
-        <w:pStyle w:val="Titre2"/>
+        <w:pStyle w:val="Heading2"/>
         <w:numPr>
           <w:ilvl w:val="0"/>
           <w:numId w:val="1"/>
         </w:numPr>
         <w:ind w:hanging="360"/>
       </w:pPr>
-      <w:bookmarkStart w:id="13" w:name="h.xlnd827u71gs" w:colFirst="0" w:colLast="0"/>
-      <w:bookmarkEnd w:id="13"/>
+      <w:bookmarkStart w:id="12" w:name="h.xlnd827u71gs" w:colFirst="0" w:colLast="0"/>
+      <w:bookmarkEnd w:id="12"/>
       <w:r>
         <w:lastRenderedPageBreak/>
         <w:t>Exécution du jeu</w:t>
@@ -1130,6 +1175,9 @@
         <w:jc w:val="center"/>
       </w:pPr>
       <w:r>
+        <w:rPr>
+          <w:noProof/>
+        </w:rPr>
         <w:drawing>
           <wp:inline distT="0" distB="0" distL="0" distR="0" wp14:anchorId="69CADB66" wp14:editId="264FD869">
             <wp:extent cx="5343525" cy="1004570"/>
@@ -1185,10 +1233,7 @@
         <w:jc w:val="both"/>
       </w:pPr>
       <w:r>
-        <w:t>Ce prédicat commence par vérifier que le nombre de pile est strictement supérieur à 2, puis fait jouer su</w:t>
-      </w:r>
-      <w:r>
-        <w:t>ccessivement le joueur 1 et le joueur 2.</w:t>
+        <w:t>Ce prédicat commence par vérifier que le nombre de pile est strictement supérieur à 2, puis fait jouer successivement le joueur 1 et le joueur 2.</w:t>
       </w:r>
     </w:p>
     <w:p>
@@ -1463,10 +1508,7 @@
         <w:t>quelle</w:t>
       </w:r>
       <w:r>
-        <w:t xml:space="preserve"> marchandise il veut prendre et garder. Tout ceci avec l’aide des prédicats de vérification d’existance</w:t>
-      </w:r>
-      <w:r>
-        <w:t>, pour respecter les contraintes du jeu. (Déplacement par coup, marchandise prise/</w:t>
+        <w:t xml:space="preserve"> marchandise il veut prendre et garder. Tout ceci avec l’aide des prédicats de vérification d’existance, pour respecter les contraintes du jeu. (Déplacement par coup, marchandise prise/</w:t>
       </w:r>
       <w:r>
         <w:t>rejetée,…)</w:t>
@@ -1527,7 +1569,13 @@
         </w:drawing>
       </w:r>
       <w:r>
-        <w:t xml:space="preserve">Une fois le coup du jeu “enregistrer”, c’est au tour du prédicat </w:t>
+        <w:t xml:space="preserve">Une </w:t>
+      </w:r>
+      <w:r>
+        <w:t>fois le coup du jeu “enregistré</w:t>
+      </w:r>
+      <w:r>
+        <w:t xml:space="preserve">”, c’est au tour du prédicat </w:t>
       </w:r>
       <w:r>
         <w:rPr>
@@ -1603,10 +1651,7 @@
         <w:t>mettre à jour tout le plateau</w:t>
       </w:r>
       <w:r>
-        <w:t xml:space="preserve"> (bourse et marchand</w:t>
-      </w:r>
-      <w:r>
-        <w:t>ise) mais aussi la position du joueur et sa réserve. Pour cela de nombreux prédicats ont été implémentés pour remplacer, retirer et mettre à jour les listes.</w:t>
+        <w:t xml:space="preserve"> (bourse et marchandise) mais aussi la position du joueur et sa réserve. Pour cela de nombreux prédicats ont été implémentés pour remplacer, retirer et mettre à jour les listes.</w:t>
       </w:r>
     </w:p>
     <w:p>
@@ -1727,10 +1772,7 @@
         <w:t>déterminer le gagnant</w:t>
       </w:r>
       <w:r>
-        <w:t>. Ceux-ci calculent en premier le score</w:t>
-      </w:r>
-      <w:r>
-        <w:t xml:space="preserve"> des joueurs en fonction de la bourse et de la main de chaque joueur. Puis le prédicat </w:t>
+        <w:t xml:space="preserve">. Ceux-ci calculent en premier le score des joueurs en fonction de la bourse et de la main de chaque joueur. Puis le prédicat </w:t>
       </w:r>
       <w:r>
         <w:rPr>
@@ -1746,17 +1788,17 @@
         <w:t xml:space="preserve"> </w:t>
       </w:r>
       <w:r>
-        <w:t>renvois le joueur gagnant.</w:t>
-      </w:r>
-    </w:p>
-    <w:p>
-      <w:pPr>
-        <w:pStyle w:val="Titre1"/>
+        <w:t>renvoi le joueur gagnant sous forme de chaîne de caractère.</w:t>
+      </w:r>
+    </w:p>
+    <w:p>
+      <w:pPr>
+        <w:pStyle w:val="Heading1"/>
         <w:spacing w:line="240" w:lineRule="auto"/>
         <w:contextualSpacing w:val="0"/>
       </w:pPr>
-      <w:bookmarkStart w:id="14" w:name="h.tj3rbco1s5lr" w:colFirst="0" w:colLast="0"/>
-      <w:bookmarkEnd w:id="14"/>
+      <w:bookmarkStart w:id="13" w:name="h.tj3rbco1s5lr" w:colFirst="0" w:colLast="0"/>
+      <w:bookmarkEnd w:id="13"/>
     </w:p>
     <w:p>
       <w:r>
@@ -1765,24 +1807,24 @@
     </w:p>
     <w:p>
       <w:pPr>
-        <w:pStyle w:val="Titre1"/>
+        <w:pStyle w:val="Heading1"/>
         <w:spacing w:line="240" w:lineRule="auto"/>
         <w:contextualSpacing w:val="0"/>
       </w:pPr>
-      <w:bookmarkStart w:id="15" w:name="h.lnj3la2p7jvc" w:colFirst="0" w:colLast="0"/>
-      <w:bookmarkEnd w:id="15"/>
-    </w:p>
-    <w:p>
-      <w:pPr>
-        <w:pStyle w:val="Titre1"/>
+      <w:bookmarkStart w:id="14" w:name="h.lnj3la2p7jvc" w:colFirst="0" w:colLast="0"/>
+      <w:bookmarkEnd w:id="14"/>
+    </w:p>
+    <w:p>
+      <w:pPr>
+        <w:pStyle w:val="Heading1"/>
         <w:numPr>
           <w:ilvl w:val="0"/>
           <w:numId w:val="4"/>
         </w:numPr>
         <w:ind w:hanging="360"/>
       </w:pPr>
-      <w:bookmarkStart w:id="16" w:name="h.4bhr5cnrreop" w:colFirst="0" w:colLast="0"/>
-      <w:bookmarkEnd w:id="16"/>
+      <w:bookmarkStart w:id="15" w:name="h.4bhr5cnrreop" w:colFirst="0" w:colLast="0"/>
+      <w:bookmarkEnd w:id="15"/>
       <w:r>
         <w:t>Description de l’IA</w:t>
       </w:r>
@@ -1794,7 +1836,19 @@
         <w:jc w:val="both"/>
       </w:pPr>
       <w:r>
-        <w:t xml:space="preserve">Pour implémenter l'intelligence Artificielle nous avons choisi l’algorithme MinMax Alpha-Beta. En effet nous cherchons d’une part à minimiser les gain de l’adversaire et d’une autre par à maximiser nos propre gains. </w:t>
+        <w:t>Pour implémenter l'intelligence Artificielle nous avons choisi l’algorithme MinMax Alpha-Beta. En effet nous cherchons d’une part à minimiser les gain</w:t>
+      </w:r>
+      <w:r>
+        <w:t>s</w:t>
+      </w:r>
+      <w:r>
+        <w:t xml:space="preserve"> de l’adversaire et d’une autre par à maximiser nos propre</w:t>
+      </w:r>
+      <w:r>
+        <w:t>s</w:t>
+      </w:r>
+      <w:r>
+        <w:t xml:space="preserve"> gains. </w:t>
       </w:r>
     </w:p>
     <w:p>
@@ -1812,10 +1866,13 @@
         <w:t>Cet</w:t>
       </w:r>
       <w:r>
-        <w:t xml:space="preserve"> algorithme nous semble le plus e</w:t>
-      </w:r>
-      <w:r>
-        <w:t xml:space="preserve">fficaces car il est capable de choisir les branches à explorer. Il ne se contente pas d’explorer le graphe en entier en faisant </w:t>
+        <w:t xml:space="preserve"> algorithme nous semble le plus eff</w:t>
+      </w:r>
+      <w:r>
+        <w:t>icace</w:t>
+      </w:r>
+      <w:r>
+        <w:t xml:space="preserve"> car il est capable de choisir les branches à explorer. Il ne se contente pas d’explorer le graphe en entier en faisant </w:t>
       </w:r>
       <w:r>
         <w:t>une</w:t>
@@ -1876,116 +1933,142 @@
     </w:p>
     <w:p>
       <w:pPr>
-        <w:pStyle w:val="Titre1"/>
+        <w:pStyle w:val="Heading1"/>
         <w:numPr>
           <w:ilvl w:val="0"/>
           <w:numId w:val="4"/>
         </w:numPr>
         <w:ind w:hanging="360"/>
       </w:pPr>
-      <w:bookmarkStart w:id="17" w:name="h.5uc2h54tp1ze" w:colFirst="0" w:colLast="0"/>
+      <w:bookmarkStart w:id="16" w:name="h.5uc2h54tp1ze" w:colFirst="0" w:colLast="0"/>
+      <w:bookmarkEnd w:id="16"/>
+      <w:r>
+        <w:t>Difficultés rencontrées et améliorations possibles</w:t>
+      </w:r>
+    </w:p>
+    <w:p/>
+    <w:p>
+      <w:pPr>
+        <w:ind w:firstLine="720"/>
+        <w:jc w:val="both"/>
+      </w:pPr>
+      <w:r>
+        <w:t xml:space="preserve">La plus grosse </w:t>
+      </w:r>
+      <w:r>
+        <w:rPr>
+          <w:b/>
+        </w:rPr>
+        <w:t>difficulté</w:t>
+      </w:r>
+      <w:r>
+        <w:rPr>
+          <w:b/>
+        </w:rPr>
+        <w:t xml:space="preserve"> </w:t>
+      </w:r>
+      <w:r>
+        <w:t xml:space="preserve">de ce sujet a été l’implémentation de l’IA. En effet, nous avons mis du temps à choisir l’algorithme le plus performant. (MinMax simple ? MinMax AlphaBeta) Puis une fois ce choix fait, il nous a fallu transposer </w:t>
+      </w:r>
+      <w:r>
+        <w:t>cet</w:t>
+      </w:r>
+      <w:r>
+        <w:t xml:space="preserve"> algorithme dans notre programme, et donc l’adapter à du Prolog.</w:t>
+      </w:r>
+    </w:p>
+    <w:p>
+      <w:pPr>
+        <w:jc w:val="both"/>
+      </w:pPr>
+    </w:p>
+    <w:p>
+      <w:pPr>
+        <w:ind w:firstLine="720"/>
+        <w:jc w:val="both"/>
+      </w:pPr>
+      <w:r>
+        <w:t>Une autre grande difficulté a</w:t>
+      </w:r>
+      <w:r>
+        <w:t xml:space="preserve"> été le </w:t>
+      </w:r>
+      <w:r>
+        <w:t>maintien</w:t>
+      </w:r>
+      <w:r>
+        <w:t xml:space="preserve"> à jour du plateau en permanence. En effet, un joueur ne peut pas jouer correctement si le plateau n’est pas à jour. Nous devions donc à chaque fois faire </w:t>
+      </w:r>
+      <w:r>
+        <w:t>re</w:t>
+      </w:r>
+      <w:r>
+        <w:t xml:space="preserve">monter les informations modifiées. C’est pour cela que nous avons choisi de scinder le coup_joueur, par exemple, en deux </w:t>
+      </w:r>
+      <w:r>
+        <w:t>parties</w:t>
+      </w:r>
+      <w:r>
+        <w:t xml:space="preserve">. La première partie, s’occupe de recueillir le coup du joueur, en vérifiant que </w:t>
+      </w:r>
+      <w:r>
+        <w:t>celui-</w:t>
+      </w:r>
+      <w:r>
+        <w:t>ci est correct. Et la deuxième partie s’occupe juste de jouer le coup à proprement dit, c’est à dire la mise à jour du plateau.</w:t>
+      </w:r>
+    </w:p>
+    <w:p>
+      <w:pPr>
+        <w:jc w:val="both"/>
+      </w:pPr>
+      <w:r>
+        <w:t>Cette dissociation permet également d’ajouter de la robustesse au code : en opérant ainsi, on s’assure que l’utilisateur rentre des données qui sont correctes au fur et à mesure que nous les lui demandons, ainsi, le prédicat jouer_coup s’occupe juste d’effectuer les actions sans « se poser de questions ».</w:t>
+      </w:r>
+      <w:bookmarkStart w:id="17" w:name="_GoBack"/>
       <w:bookmarkEnd w:id="17"/>
-      <w:r>
-        <w:t>Difficu</w:t>
-      </w:r>
-      <w:r>
-        <w:t>ltés rencontrées et améliorations possibles</w:t>
-      </w:r>
-    </w:p>
-    <w:p/>
+    </w:p>
+    <w:p>
+      <w:pPr>
+        <w:jc w:val="both"/>
+      </w:pPr>
+    </w:p>
     <w:p>
       <w:pPr>
         <w:ind w:firstLine="720"/>
         <w:jc w:val="both"/>
       </w:pPr>
       <w:r>
-        <w:t xml:space="preserve">La plus grosse </w:t>
+        <w:t xml:space="preserve">Une </w:t>
       </w:r>
       <w:r>
         <w:rPr>
           <w:b/>
         </w:rPr>
-        <w:t>difficulté</w:t>
-      </w:r>
-      <w:r>
-        <w:rPr>
-          <w:b/>
-        </w:rPr>
+        <w:t>amélioration</w:t>
+      </w:r>
+      <w:r>
+        <w:t xml:space="preserve"> possible de notre programme </w:t>
+      </w:r>
+      <w:r>
+        <w:t>serait</w:t>
+      </w:r>
+      <w:r>
+        <w:t xml:space="preserve"> d’afficher le plateau de </w:t>
+      </w:r>
+      <w:r>
+        <w:t>jeu de façon un peu plus visuelle.</w:t>
+      </w:r>
+      <w:r>
         <w:t xml:space="preserve"> </w:t>
       </w:r>
-      <w:r>
-        <w:t xml:space="preserve">de ce sujet a été l’implémentation de l’IA. En effet, nous avons mis du temps à choisir l’algorithme le plus performant. (MinMax simple ? MinMax AlphaBeta) Puis une fois ce choix fait, il nous a fallu transposer </w:t>
-      </w:r>
-      <w:r>
-        <w:t>cet</w:t>
-      </w:r>
-      <w:r>
-        <w:t xml:space="preserve"> algorithme dans notre programme, et do</w:t>
-      </w:r>
-      <w:r>
-        <w:t>nc l’adapter à du Prolog.</w:t>
-      </w:r>
-    </w:p>
-    <w:p>
-      <w:pPr>
-        <w:jc w:val="both"/>
-      </w:pPr>
-    </w:p>
-    <w:p>
-      <w:pPr>
-        <w:ind w:firstLine="720"/>
-        <w:jc w:val="both"/>
-      </w:pPr>
-      <w:r>
-        <w:t>Une autre grande difficulté à été le maintient à jour du plateau en permanence. En effet, un joueur ne peut pas jouer correctement si le plateau n’est pas à jour. Nous devions donc à chaque fois faire le monter les informations m</w:t>
-      </w:r>
-      <w:r>
-        <w:t xml:space="preserve">odifiées. C’est pour cela que nous avons choisi de scinder le coup_joueur, par exemple, en deux </w:t>
-      </w:r>
-      <w:r>
-        <w:t>parties</w:t>
-      </w:r>
-      <w:r>
-        <w:t>. La première partie, s’occupe de recueillir le coup du joueur, en vérifiant que celui ci est correct. Et la deuxième partie s’occupe juste de jouer le co</w:t>
-      </w:r>
-      <w:r>
-        <w:t>up à proprement dit, c’est à dire la mise à jour du plateau.</w:t>
-      </w:r>
-    </w:p>
-    <w:p>
-      <w:pPr>
-        <w:jc w:val="both"/>
-      </w:pPr>
-    </w:p>
-    <w:p>
-      <w:pPr>
-        <w:ind w:firstLine="720"/>
-        <w:jc w:val="both"/>
-      </w:pPr>
-      <w:r>
-        <w:t xml:space="preserve">Une </w:t>
-      </w:r>
-      <w:r>
-        <w:rPr>
-          <w:b/>
-        </w:rPr>
-        <w:t>amélioration</w:t>
-      </w:r>
-      <w:r>
-        <w:t xml:space="preserve"> possible de notre programme </w:t>
-      </w:r>
-      <w:r>
-        <w:t>serait</w:t>
-      </w:r>
-      <w:r>
-        <w:t xml:space="preserve"> d’afficher le plateau de jeu de façon un peu plus visuel. </w:t>
-      </w:r>
-    </w:p>
-    <w:p>
-      <w:pPr>
-        <w:jc w:val="both"/>
-      </w:pPr>
-      <w:r>
+    </w:p>
+    <w:p>
+      <w:pPr>
+        <w:jc w:val="both"/>
+      </w:pPr>
+      <w:r>
+        <w:lastRenderedPageBreak/>
         <w:t>Il serai</w:t>
       </w:r>
       <w:r>
@@ -1998,10 +2081,7 @@
         <w:t>une</w:t>
       </w:r>
       <w:r>
-        <w:t xml:space="preserve"> fonction permettant de régler la “force” du</w:t>
-      </w:r>
-      <w:r>
-        <w:t xml:space="preserve"> joueur artificielle.</w:t>
+        <w:t xml:space="preserve"> fonction permettant de régler la “force” du joueur artificielle.</w:t>
       </w:r>
     </w:p>
     <w:sectPr>
@@ -2018,7 +2098,7 @@
 </file>
 
 <file path=word/endnotes.xml><?xml version="1.0" encoding="utf-8"?>
-<w:endnotes xmlns:wpc="http://schemas.microsoft.com/office/word/2010/wordprocessingCanvas" xmlns:mo="http://schemas.microsoft.com/office/mac/office/2008/main" xmlns:mc="http://schemas.openxmlformats.org/markup-compatibility/2006" xmlns:mv="urn:schemas-microsoft-com:mac:vml" xmlns:o="urn:schemas-microsoft-com:office:office" xmlns:r="http://schemas.openxmlformats.org/officeDocument/2006/relationships" xmlns:m="http://schemas.openxmlformats.org/officeDocument/2006/math" xmlns:v="urn:schemas-microsoft-com:vml" xmlns:wp14="http://schemas.microsoft.com/office/word/2010/wordprocessingDrawing" xmlns:wp="http://schemas.openxmlformats.org/drawingml/2006/wordprocessingDrawing" xmlns:w10="urn:schemas-microsoft-com:office:word" xmlns:w="http://schemas.openxmlformats.org/wordprocessingml/2006/main" xmlns:w14="http://schemas.microsoft.com/office/word/2010/wordml" xmlns:w15="http://schemas.microsoft.com/office/word/2012/wordml" xmlns:wpg="http://schemas.microsoft.com/office/word/2010/wordprocessingGroup" xmlns:wpi="http://schemas.microsoft.com/office/word/2010/wordprocessingInk" xmlns:wne="http://schemas.microsoft.com/office/word/2006/wordml" xmlns:wps="http://schemas.microsoft.com/office/word/2010/wordprocessingShape" mc:Ignorable="w14 w15 wp14">
+<w:endnotes xmlns:wpc="http://schemas.microsoft.com/office/word/2010/wordprocessingCanvas" xmlns:mc="http://schemas.openxmlformats.org/markup-compatibility/2006" xmlns:o="urn:schemas-microsoft-com:office:office" xmlns:r="http://schemas.openxmlformats.org/officeDocument/2006/relationships" xmlns:m="http://schemas.openxmlformats.org/officeDocument/2006/math" xmlns:v="urn:schemas-microsoft-com:vml" xmlns:wp14="http://schemas.microsoft.com/office/word/2010/wordprocessingDrawing" xmlns:wp="http://schemas.openxmlformats.org/drawingml/2006/wordprocessingDrawing" xmlns:w10="urn:schemas-microsoft-com:office:word" xmlns:w="http://schemas.openxmlformats.org/wordprocessingml/2006/main" xmlns:w14="http://schemas.microsoft.com/office/word/2010/wordml" xmlns:w15="http://schemas.microsoft.com/office/word/2012/wordml" xmlns:wpg="http://schemas.microsoft.com/office/word/2010/wordprocessingGroup" xmlns:wpi="http://schemas.microsoft.com/office/word/2010/wordprocessingInk" xmlns:wne="http://schemas.microsoft.com/office/word/2006/wordml" xmlns:wps="http://schemas.microsoft.com/office/word/2010/wordprocessingShape" mc:Ignorable="w14 w15 wp14">
   <w:endnote w:type="separator" w:id="-1">
     <w:p>
       <w:pPr>
@@ -2043,10 +2123,10 @@
 </file>
 
 <file path=word/footer1.xml><?xml version="1.0" encoding="utf-8"?>
-<w:ftr xmlns:wpc="http://schemas.microsoft.com/office/word/2010/wordprocessingCanvas" xmlns:mo="http://schemas.microsoft.com/office/mac/office/2008/main" xmlns:mc="http://schemas.openxmlformats.org/markup-compatibility/2006" xmlns:mv="urn:schemas-microsoft-com:mac:vml" xmlns:o="urn:schemas-microsoft-com:office:office" xmlns:r="http://schemas.openxmlformats.org/officeDocument/2006/relationships" xmlns:m="http://schemas.openxmlformats.org/officeDocument/2006/math" xmlns:v="urn:schemas-microsoft-com:vml" xmlns:wp14="http://schemas.microsoft.com/office/word/2010/wordprocessingDrawing" xmlns:wp="http://schemas.openxmlformats.org/drawingml/2006/wordprocessingDrawing" xmlns:w10="urn:schemas-microsoft-com:office:word" xmlns:w="http://schemas.openxmlformats.org/wordprocessingml/2006/main" xmlns:w14="http://schemas.microsoft.com/office/word/2010/wordml" xmlns:w15="http://schemas.microsoft.com/office/word/2012/wordml" xmlns:wpg="http://schemas.microsoft.com/office/word/2010/wordprocessingGroup" xmlns:wpi="http://schemas.microsoft.com/office/word/2010/wordprocessingInk" xmlns:wne="http://schemas.microsoft.com/office/word/2006/wordml" xmlns:wps="http://schemas.microsoft.com/office/word/2010/wordprocessingShape" mc:Ignorable="w14 w15 wp14">
+<w:ftr xmlns:wpc="http://schemas.microsoft.com/office/word/2010/wordprocessingCanvas" xmlns:mc="http://schemas.openxmlformats.org/markup-compatibility/2006" xmlns:o="urn:schemas-microsoft-com:office:office" xmlns:r="http://schemas.openxmlformats.org/officeDocument/2006/relationships" xmlns:m="http://schemas.openxmlformats.org/officeDocument/2006/math" xmlns:v="urn:schemas-microsoft-com:vml" xmlns:wp14="http://schemas.microsoft.com/office/word/2010/wordprocessingDrawing" xmlns:wp="http://schemas.openxmlformats.org/drawingml/2006/wordprocessingDrawing" xmlns:w10="urn:schemas-microsoft-com:office:word" xmlns:w="http://schemas.openxmlformats.org/wordprocessingml/2006/main" xmlns:w14="http://schemas.microsoft.com/office/word/2010/wordml" xmlns:w15="http://schemas.microsoft.com/office/word/2012/wordml" xmlns:wpg="http://schemas.microsoft.com/office/word/2010/wordprocessingGroup" xmlns:wpi="http://schemas.microsoft.com/office/word/2010/wordprocessingInk" xmlns:wne="http://schemas.microsoft.com/office/word/2006/wordml" xmlns:wps="http://schemas.microsoft.com/office/word/2010/wordprocessingShape" mc:Ignorable="w14 w15 wp14">
   <w:p>
     <w:pPr>
-      <w:pStyle w:val="Sansinterligne"/>
+      <w:pStyle w:val="NoSpacing"/>
       <w:rPr>
         <w:color w:val="000000" w:themeColor="text1"/>
       </w:rPr>
@@ -2066,12 +2146,6 @@
         <w:insideV w:val="single" w:sz="8" w:space="0" w:color="FFFFFF"/>
       </w:tblBorders>
       <w:tblLayout w:type="fixed"/>
-      <w:tblCellMar>
-        <w:top w:w="0" w:type="dxa"/>
-        <w:left w:w="0" w:type="dxa"/>
-        <w:bottom w:w="0" w:type="dxa"/>
-        <w:right w:w="0" w:type="dxa"/>
-      </w:tblCellMar>
       <w:tblLook w:val="0600" w:firstRow="0" w:lastRow="0" w:firstColumn="0" w:lastColumn="0" w:noHBand="1" w:noVBand="1"/>
     </w:tblPr>
     <w:tblGrid>
@@ -2079,14 +2153,6 @@
       <w:gridCol w:w="4515"/>
     </w:tblGrid>
     <w:tr>
-      <w:tblPrEx>
-        <w:tblCellMar>
-          <w:top w:w="0" w:type="dxa"/>
-          <w:left w:w="0" w:type="dxa"/>
-          <w:bottom w:w="0" w:type="dxa"/>
-          <w:right w:w="0" w:type="dxa"/>
-        </w:tblCellMar>
-      </w:tblPrEx>
       <w:tc>
         <w:tcPr>
           <w:tcW w:w="4514" w:type="dxa"/>
@@ -2099,7 +2165,7 @@
         </w:tcPr>
         <w:p>
           <w:pPr>
-            <w:pStyle w:val="Sansinterligne"/>
+            <w:pStyle w:val="NoSpacing"/>
             <w:rPr>
               <w:color w:val="000000" w:themeColor="text1"/>
             </w:rPr>
@@ -2126,7 +2192,7 @@
         </w:tcPr>
         <w:p>
           <w:pPr>
-            <w:pStyle w:val="Sansinterligne"/>
+            <w:pStyle w:val="NoSpacing"/>
             <w:jc w:val="right"/>
             <w:rPr>
               <w:color w:val="000000" w:themeColor="text1"/>
@@ -2146,7 +2212,7 @@
   </w:tbl>
   <w:p>
     <w:pPr>
-      <w:pStyle w:val="Sansinterligne"/>
+      <w:pStyle w:val="NoSpacing"/>
       <w:rPr>
         <w:color w:val="000000" w:themeColor="text1"/>
       </w:rPr>
@@ -2158,7 +2224,7 @@
 </file>
 
 <file path=word/footer2.xml><?xml version="1.0" encoding="utf-8"?>
-<w:ftr xmlns:wpc="http://schemas.microsoft.com/office/word/2010/wordprocessingCanvas" xmlns:mo="http://schemas.microsoft.com/office/mac/office/2008/main" xmlns:mc="http://schemas.openxmlformats.org/markup-compatibility/2006" xmlns:mv="urn:schemas-microsoft-com:mac:vml" xmlns:o="urn:schemas-microsoft-com:office:office" xmlns:r="http://schemas.openxmlformats.org/officeDocument/2006/relationships" xmlns:m="http://schemas.openxmlformats.org/officeDocument/2006/math" xmlns:v="urn:schemas-microsoft-com:vml" xmlns:wp14="http://schemas.microsoft.com/office/word/2010/wordprocessingDrawing" xmlns:wp="http://schemas.openxmlformats.org/drawingml/2006/wordprocessingDrawing" xmlns:w10="urn:schemas-microsoft-com:office:word" xmlns:w="http://schemas.openxmlformats.org/wordprocessingml/2006/main" xmlns:w14="http://schemas.microsoft.com/office/word/2010/wordml" xmlns:w15="http://schemas.microsoft.com/office/word/2012/wordml" xmlns:wpg="http://schemas.microsoft.com/office/word/2010/wordprocessingGroup" xmlns:wpi="http://schemas.microsoft.com/office/word/2010/wordprocessingInk" xmlns:wne="http://schemas.microsoft.com/office/word/2006/wordml" xmlns:wps="http://schemas.microsoft.com/office/word/2010/wordprocessingShape" mc:Ignorable="w14 w15 wp14">
+<w:ftr xmlns:wpc="http://schemas.microsoft.com/office/word/2010/wordprocessingCanvas" xmlns:mc="http://schemas.openxmlformats.org/markup-compatibility/2006" xmlns:o="urn:schemas-microsoft-com:office:office" xmlns:r="http://schemas.openxmlformats.org/officeDocument/2006/relationships" xmlns:m="http://schemas.openxmlformats.org/officeDocument/2006/math" xmlns:v="urn:schemas-microsoft-com:vml" xmlns:wp14="http://schemas.microsoft.com/office/word/2010/wordprocessingDrawing" xmlns:wp="http://schemas.openxmlformats.org/drawingml/2006/wordprocessingDrawing" xmlns:w10="urn:schemas-microsoft-com:office:word" xmlns:w="http://schemas.openxmlformats.org/wordprocessingml/2006/main" xmlns:w14="http://schemas.microsoft.com/office/word/2010/wordml" xmlns:w15="http://schemas.microsoft.com/office/word/2012/wordml" xmlns:wpg="http://schemas.microsoft.com/office/word/2010/wordprocessingGroup" xmlns:wpi="http://schemas.microsoft.com/office/word/2010/wordprocessingInk" xmlns:wne="http://schemas.microsoft.com/office/word/2006/wordml" xmlns:wps="http://schemas.microsoft.com/office/word/2010/wordprocessingShape" mc:Ignorable="w14 w15 wp14">
   <w:p/>
   <w:tbl>
     <w:tblPr>
@@ -2174,12 +2240,6 @@
         <w:insideV w:val="single" w:sz="8" w:space="0" w:color="FFFFFF"/>
       </w:tblBorders>
       <w:tblLayout w:type="fixed"/>
-      <w:tblCellMar>
-        <w:top w:w="0" w:type="dxa"/>
-        <w:left w:w="0" w:type="dxa"/>
-        <w:bottom w:w="0" w:type="dxa"/>
-        <w:right w:w="0" w:type="dxa"/>
-      </w:tblCellMar>
       <w:tblLook w:val="0600" w:firstRow="0" w:lastRow="0" w:firstColumn="0" w:lastColumn="0" w:noHBand="1" w:noVBand="1"/>
     </w:tblPr>
     <w:tblGrid>
@@ -2187,14 +2247,6 @@
       <w:gridCol w:w="4515"/>
     </w:tblGrid>
     <w:tr>
-      <w:tblPrEx>
-        <w:tblCellMar>
-          <w:top w:w="0" w:type="dxa"/>
-          <w:left w:w="0" w:type="dxa"/>
-          <w:bottom w:w="0" w:type="dxa"/>
-          <w:right w:w="0" w:type="dxa"/>
-        </w:tblCellMar>
-      </w:tblPrEx>
       <w:tc>
         <w:tcPr>
           <w:tcW w:w="4514" w:type="dxa"/>
@@ -2260,7 +2312,7 @@
   </w:tbl>
   <w:p>
     <w:pPr>
-      <w:pStyle w:val="Titre1"/>
+      <w:pStyle w:val="Heading1"/>
       <w:contextualSpacing w:val="0"/>
       <w:jc w:val="both"/>
     </w:pPr>
@@ -2271,7 +2323,7 @@
 </file>
 
 <file path=word/footnotes.xml><?xml version="1.0" encoding="utf-8"?>
-<w:footnotes xmlns:wpc="http://schemas.microsoft.com/office/word/2010/wordprocessingCanvas" xmlns:mo="http://schemas.microsoft.com/office/mac/office/2008/main" xmlns:mc="http://schemas.openxmlformats.org/markup-compatibility/2006" xmlns:mv="urn:schemas-microsoft-com:mac:vml" xmlns:o="urn:schemas-microsoft-com:office:office" xmlns:r="http://schemas.openxmlformats.org/officeDocument/2006/relationships" xmlns:m="http://schemas.openxmlformats.org/officeDocument/2006/math" xmlns:v="urn:schemas-microsoft-com:vml" xmlns:wp14="http://schemas.microsoft.com/office/word/2010/wordprocessingDrawing" xmlns:wp="http://schemas.openxmlformats.org/drawingml/2006/wordprocessingDrawing" xmlns:w10="urn:schemas-microsoft-com:office:word" xmlns:w="http://schemas.openxmlformats.org/wordprocessingml/2006/main" xmlns:w14="http://schemas.microsoft.com/office/word/2010/wordml" xmlns:w15="http://schemas.microsoft.com/office/word/2012/wordml" xmlns:wpg="http://schemas.microsoft.com/office/word/2010/wordprocessingGroup" xmlns:wpi="http://schemas.microsoft.com/office/word/2010/wordprocessingInk" xmlns:wne="http://schemas.microsoft.com/office/word/2006/wordml" xmlns:wps="http://schemas.microsoft.com/office/word/2010/wordprocessingShape" mc:Ignorable="w14 w15 wp14">
+<w:footnotes xmlns:wpc="http://schemas.microsoft.com/office/word/2010/wordprocessingCanvas" xmlns:mc="http://schemas.openxmlformats.org/markup-compatibility/2006" xmlns:o="urn:schemas-microsoft-com:office:office" xmlns:r="http://schemas.openxmlformats.org/officeDocument/2006/relationships" xmlns:m="http://schemas.openxmlformats.org/officeDocument/2006/math" xmlns:v="urn:schemas-microsoft-com:vml" xmlns:wp14="http://schemas.microsoft.com/office/word/2010/wordprocessingDrawing" xmlns:wp="http://schemas.openxmlformats.org/drawingml/2006/wordprocessingDrawing" xmlns:w10="urn:schemas-microsoft-com:office:word" xmlns:w="http://schemas.openxmlformats.org/wordprocessingml/2006/main" xmlns:w14="http://schemas.microsoft.com/office/word/2010/wordml" xmlns:w15="http://schemas.microsoft.com/office/word/2012/wordml" xmlns:wpg="http://schemas.microsoft.com/office/word/2010/wordprocessingGroup" xmlns:wpi="http://schemas.microsoft.com/office/word/2010/wordprocessingInk" xmlns:wne="http://schemas.microsoft.com/office/word/2006/wordml" xmlns:wps="http://schemas.microsoft.com/office/word/2010/wordprocessingShape" mc:Ignorable="w14 w15 wp14">
   <w:footnote w:type="separator" w:id="-1">
     <w:p>
       <w:pPr>
@@ -2296,8 +2348,8 @@
 </file>
 
 <file path=word/numbering.xml><?xml version="1.0" encoding="utf-8"?>
-<w:numbering xmlns:wpc="http://schemas.microsoft.com/office/word/2010/wordprocessingCanvas" xmlns:mo="http://schemas.microsoft.com/office/mac/office/2008/main" xmlns:mc="http://schemas.openxmlformats.org/markup-compatibility/2006" xmlns:mv="urn:schemas-microsoft-com:mac:vml" xmlns:o="urn:schemas-microsoft-com:office:office" xmlns:r="http://schemas.openxmlformats.org/officeDocument/2006/relationships" xmlns:m="http://schemas.openxmlformats.org/officeDocument/2006/math" xmlns:v="urn:schemas-microsoft-com:vml" xmlns:wp14="http://schemas.microsoft.com/office/word/2010/wordprocessingDrawing" xmlns:wp="http://schemas.openxmlformats.org/drawingml/2006/wordprocessingDrawing" xmlns:w10="urn:schemas-microsoft-com:office:word" xmlns:w="http://schemas.openxmlformats.org/wordprocessingml/2006/main" xmlns:w14="http://schemas.microsoft.com/office/word/2010/wordml" xmlns:w15="http://schemas.microsoft.com/office/word/2012/wordml" xmlns:wpg="http://schemas.microsoft.com/office/word/2010/wordprocessingGroup" xmlns:wpi="http://schemas.microsoft.com/office/word/2010/wordprocessingInk" xmlns:wne="http://schemas.microsoft.com/office/word/2006/wordml" xmlns:wps="http://schemas.microsoft.com/office/word/2010/wordprocessingShape" mc:Ignorable="w14 w15 wp14">
-  <w:abstractNum w:abstractNumId="0">
+<w:numbering xmlns:wpc="http://schemas.microsoft.com/office/word/2010/wordprocessingCanvas" xmlns:mc="http://schemas.openxmlformats.org/markup-compatibility/2006" xmlns:o="urn:schemas-microsoft-com:office:office" xmlns:r="http://schemas.openxmlformats.org/officeDocument/2006/relationships" xmlns:m="http://schemas.openxmlformats.org/officeDocument/2006/math" xmlns:v="urn:schemas-microsoft-com:vml" xmlns:wp14="http://schemas.microsoft.com/office/word/2010/wordprocessingDrawing" xmlns:wp="http://schemas.openxmlformats.org/drawingml/2006/wordprocessingDrawing" xmlns:w10="urn:schemas-microsoft-com:office:word" xmlns:w="http://schemas.openxmlformats.org/wordprocessingml/2006/main" xmlns:w14="http://schemas.microsoft.com/office/word/2010/wordml" xmlns:w15="http://schemas.microsoft.com/office/word/2012/wordml" xmlns:wpg="http://schemas.microsoft.com/office/word/2010/wordprocessingGroup" xmlns:wpi="http://schemas.microsoft.com/office/word/2010/wordprocessingInk" xmlns:wne="http://schemas.microsoft.com/office/word/2006/wordml" xmlns:wps="http://schemas.microsoft.com/office/word/2010/wordprocessingShape" mc:Ignorable="w14 w15 wp14">
+  <w:abstractNum w:abstractNumId="0" w15:restartNumberingAfterBreak="0">
     <w:nsid w:val="07C07118"/>
     <w:multiLevelType w:val="multilevel"/>
     <w:tmpl w:val="E67498DA"/>
@@ -2383,7 +2435,7 @@
       </w:pPr>
     </w:lvl>
   </w:abstractNum>
-  <w:abstractNum w:abstractNumId="1">
+  <w:abstractNum w:abstractNumId="1" w15:restartNumberingAfterBreak="0">
     <w:nsid w:val="0B7D6989"/>
     <w:multiLevelType w:val="multilevel"/>
     <w:tmpl w:val="F8B2597A"/>
@@ -2469,7 +2521,7 @@
       </w:pPr>
     </w:lvl>
   </w:abstractNum>
-  <w:abstractNum w:abstractNumId="2">
+  <w:abstractNum w:abstractNumId="2" w15:restartNumberingAfterBreak="0">
     <w:nsid w:val="10F6514A"/>
     <w:multiLevelType w:val="multilevel"/>
     <w:tmpl w:val="83E218B4"/>
@@ -2555,7 +2607,7 @@
       </w:pPr>
     </w:lvl>
   </w:abstractNum>
-  <w:abstractNum w:abstractNumId="3">
+  <w:abstractNum w:abstractNumId="3" w15:restartNumberingAfterBreak="0">
     <w:nsid w:val="1B3C1460"/>
     <w:multiLevelType w:val="multilevel"/>
     <w:tmpl w:val="ABF66950"/>
@@ -2641,7 +2693,7 @@
       </w:pPr>
     </w:lvl>
   </w:abstractNum>
-  <w:abstractNum w:abstractNumId="4">
+  <w:abstractNum w:abstractNumId="4" w15:restartNumberingAfterBreak="0">
     <w:nsid w:val="408F7FB5"/>
     <w:multiLevelType w:val="multilevel"/>
     <w:tmpl w:val="26FE2826"/>
@@ -2727,7 +2779,7 @@
       </w:pPr>
     </w:lvl>
   </w:abstractNum>
-  <w:abstractNum w:abstractNumId="5">
+  <w:abstractNum w:abstractNumId="5" w15:restartNumberingAfterBreak="0">
     <w:nsid w:val="4D6B4350"/>
     <w:multiLevelType w:val="multilevel"/>
     <w:tmpl w:val="171E2CDA"/>
@@ -2813,7 +2865,7 @@
       </w:pPr>
     </w:lvl>
   </w:abstractNum>
-  <w:abstractNum w:abstractNumId="6">
+  <w:abstractNum w:abstractNumId="6" w15:restartNumberingAfterBreak="0">
     <w:nsid w:val="62A10D1B"/>
     <w:multiLevelType w:val="multilevel"/>
     <w:tmpl w:val="E53A8A24"/>
@@ -2941,7 +2993,7 @@
       </w:pPr>
     </w:pPrDefault>
   </w:docDefaults>
-  <w:latentStyles w:defLockedState="0" w:defUIPriority="99" w:defSemiHidden="0" w:defUnhideWhenUsed="0" w:defQFormat="0" w:count="380">
+  <w:latentStyles w:defLockedState="0" w:defUIPriority="99" w:defSemiHidden="0" w:defUnhideWhenUsed="0" w:defQFormat="0" w:count="371">
     <w:lsdException w:name="Normal" w:uiPriority="0" w:qFormat="1"/>
     <w:lsdException w:name="heading 1" w:uiPriority="9" w:qFormat="1"/>
     <w:lsdException w:name="heading 2" w:semiHidden="1" w:uiPriority="9" w:unhideWhenUsed="1" w:qFormat="1"/>
@@ -3098,15 +3150,6 @@
     <w:lsdException w:name="Balloon Text" w:semiHidden="1" w:unhideWhenUsed="1"/>
     <w:lsdException w:name="Table Grid" w:uiPriority="39"/>
     <w:lsdException w:name="Table Theme" w:semiHidden="1" w:unhideWhenUsed="1"/>
-    <w:lsdException w:name="Note Level 1" w:semiHidden="1" w:unhideWhenUsed="1"/>
-    <w:lsdException w:name="Note Level 2" w:semiHidden="1" w:unhideWhenUsed="1"/>
-    <w:lsdException w:name="Note Level 3" w:semiHidden="1" w:unhideWhenUsed="1"/>
-    <w:lsdException w:name="Note Level 4" w:semiHidden="1" w:unhideWhenUsed="1"/>
-    <w:lsdException w:name="Note Level 5" w:semiHidden="1" w:unhideWhenUsed="1"/>
-    <w:lsdException w:name="Note Level 6" w:semiHidden="1" w:unhideWhenUsed="1"/>
-    <w:lsdException w:name="Note Level 7" w:semiHidden="1" w:unhideWhenUsed="1"/>
-    <w:lsdException w:name="Note Level 8" w:semiHidden="1" w:unhideWhenUsed="1"/>
-    <w:lsdException w:name="Note Level 9" w:semiHidden="1" w:unhideWhenUsed="1"/>
     <w:lsdException w:name="Placeholder Text" w:semiHidden="1"/>
     <w:lsdException w:name="No Spacing" w:uiPriority="1" w:qFormat="1"/>
     <w:lsdException w:name="Light Shading" w:uiPriority="60"/>
@@ -3326,7 +3369,7 @@
   <w:style w:type="paragraph" w:default="1" w:styleId="Normal">
     <w:name w:val="Normal"/>
   </w:style>
-  <w:style w:type="paragraph" w:styleId="Titre1">
+  <w:style w:type="paragraph" w:styleId="Heading1">
     <w:name w:val="heading 1"/>
     <w:basedOn w:val="Normal"/>
     <w:next w:val="Normal"/>
@@ -3343,7 +3386,7 @@
       <w:szCs w:val="32"/>
     </w:rPr>
   </w:style>
-  <w:style w:type="paragraph" w:styleId="Titre2">
+  <w:style w:type="paragraph" w:styleId="Heading2">
     <w:name w:val="heading 2"/>
     <w:basedOn w:val="Normal"/>
     <w:next w:val="Normal"/>
@@ -3356,7 +3399,7 @@
       <w:b/>
     </w:rPr>
   </w:style>
-  <w:style w:type="paragraph" w:styleId="Titre3">
+  <w:style w:type="paragraph" w:styleId="Heading3">
     <w:name w:val="heading 3"/>
     <w:basedOn w:val="Normal"/>
     <w:next w:val="Normal"/>
@@ -3375,7 +3418,7 @@
       <w:szCs w:val="24"/>
     </w:rPr>
   </w:style>
-  <w:style w:type="paragraph" w:styleId="Titre4">
+  <w:style w:type="paragraph" w:styleId="Heading4">
     <w:name w:val="heading 4"/>
     <w:basedOn w:val="Normal"/>
     <w:next w:val="Normal"/>
@@ -3392,7 +3435,7 @@
       <w:u w:val="single"/>
     </w:rPr>
   </w:style>
-  <w:style w:type="paragraph" w:styleId="Titre5">
+  <w:style w:type="paragraph" w:styleId="Heading5">
     <w:name w:val="heading 5"/>
     <w:basedOn w:val="Normal"/>
     <w:next w:val="Normal"/>
@@ -3408,7 +3451,7 @@
       <w:color w:val="666666"/>
     </w:rPr>
   </w:style>
-  <w:style w:type="paragraph" w:styleId="Titre6">
+  <w:style w:type="paragraph" w:styleId="Heading6">
     <w:name w:val="heading 6"/>
     <w:basedOn w:val="Normal"/>
     <w:next w:val="Normal"/>
@@ -3425,13 +3468,13 @@
       <w:color w:val="666666"/>
     </w:rPr>
   </w:style>
-  <w:style w:type="character" w:default="1" w:styleId="Policepardfaut">
+  <w:style w:type="character" w:default="1" w:styleId="DefaultParagraphFont">
     <w:name w:val="Default Paragraph Font"/>
     <w:uiPriority w:val="1"/>
     <w:semiHidden/>
     <w:unhideWhenUsed/>
   </w:style>
-  <w:style w:type="table" w:default="1" w:styleId="TableauNormal">
+  <w:style w:type="table" w:default="1" w:styleId="TableNormal">
     <w:name w:val="Normal Table"/>
     <w:uiPriority w:val="99"/>
     <w:semiHidden/>
@@ -3446,14 +3489,14 @@
       </w:tblCellMar>
     </w:tblPr>
   </w:style>
-  <w:style w:type="numbering" w:default="1" w:styleId="Aucuneliste">
+  <w:style w:type="numbering" w:default="1" w:styleId="NoList">
     <w:name w:val="No List"/>
     <w:uiPriority w:val="99"/>
     <w:semiHidden/>
     <w:unhideWhenUsed/>
   </w:style>
-  <w:style w:type="table" w:customStyle="1" w:styleId="TableNormal">
-    <w:name w:val="Table Normal"/>
+  <w:style w:type="table" w:customStyle="1" w:styleId="TableNormal1">
+    <w:name w:val="Table Normal1"/>
     <w:tblPr>
       <w:tblCellMar>
         <w:top w:w="0" w:type="dxa"/>
@@ -3463,7 +3506,7 @@
       </w:tblCellMar>
     </w:tblPr>
   </w:style>
-  <w:style w:type="paragraph" w:styleId="Titre">
+  <w:style w:type="paragraph" w:styleId="Title">
     <w:name w:val="Title"/>
     <w:basedOn w:val="Normal"/>
     <w:next w:val="Normal"/>
@@ -3478,7 +3521,7 @@
       <w:szCs w:val="42"/>
     </w:rPr>
   </w:style>
-  <w:style w:type="paragraph" w:styleId="Sous-titre">
+  <w:style w:type="paragraph" w:styleId="Subtitle">
     <w:name w:val="Subtitle"/>
     <w:basedOn w:val="Normal"/>
     <w:next w:val="Normal"/>
@@ -3497,35 +3540,23 @@
     </w:rPr>
   </w:style>
   <w:style w:type="table" w:customStyle="1" w:styleId="a">
-    <w:basedOn w:val="TableNormal"/>
+    <w:basedOn w:val="TableNormal1"/>
     <w:tblPr>
       <w:tblStyleRowBandSize w:val="1"/>
       <w:tblStyleColBandSize w:val="1"/>
-      <w:tblCellMar>
-        <w:top w:w="0" w:type="dxa"/>
-        <w:left w:w="0" w:type="dxa"/>
-        <w:bottom w:w="0" w:type="dxa"/>
-        <w:right w:w="0" w:type="dxa"/>
-      </w:tblCellMar>
     </w:tblPr>
   </w:style>
   <w:style w:type="table" w:customStyle="1" w:styleId="a0">
-    <w:basedOn w:val="TableNormal"/>
+    <w:basedOn w:val="TableNormal1"/>
     <w:tblPr>
       <w:tblStyleRowBandSize w:val="1"/>
       <w:tblStyleColBandSize w:val="1"/>
-      <w:tblCellMar>
-        <w:top w:w="0" w:type="dxa"/>
-        <w:left w:w="0" w:type="dxa"/>
-        <w:bottom w:w="0" w:type="dxa"/>
-        <w:right w:w="0" w:type="dxa"/>
-      </w:tblCellMar>
     </w:tblPr>
   </w:style>
-  <w:style w:type="paragraph" w:styleId="En-tte">
+  <w:style w:type="paragraph" w:styleId="Header">
     <w:name w:val="header"/>
     <w:basedOn w:val="Normal"/>
-    <w:link w:val="En-tteCar"/>
+    <w:link w:val="HeaderChar"/>
     <w:uiPriority w:val="99"/>
     <w:unhideWhenUsed/>
     <w:rsid w:val="00C11CBC"/>
@@ -3537,17 +3568,17 @@
       <w:spacing w:line="240" w:lineRule="auto"/>
     </w:pPr>
   </w:style>
-  <w:style w:type="character" w:customStyle="1" w:styleId="En-tteCar">
-    <w:name w:val="En-tête Car"/>
-    <w:basedOn w:val="Policepardfaut"/>
-    <w:link w:val="En-tte"/>
+  <w:style w:type="character" w:customStyle="1" w:styleId="HeaderChar">
+    <w:name w:val="Header Char"/>
+    <w:basedOn w:val="DefaultParagraphFont"/>
+    <w:link w:val="Header"/>
     <w:uiPriority w:val="99"/>
     <w:rsid w:val="00C11CBC"/>
   </w:style>
-  <w:style w:type="paragraph" w:styleId="Pieddepage">
+  <w:style w:type="paragraph" w:styleId="Footer">
     <w:name w:val="footer"/>
     <w:basedOn w:val="Normal"/>
-    <w:link w:val="PieddepageCar"/>
+    <w:link w:val="FooterChar"/>
     <w:uiPriority w:val="99"/>
     <w:unhideWhenUsed/>
     <w:rsid w:val="00C11CBC"/>
@@ -3559,14 +3590,14 @@
       <w:spacing w:line="240" w:lineRule="auto"/>
     </w:pPr>
   </w:style>
-  <w:style w:type="character" w:customStyle="1" w:styleId="PieddepageCar">
-    <w:name w:val="Pied de page Car"/>
-    <w:basedOn w:val="Policepardfaut"/>
-    <w:link w:val="Pieddepage"/>
+  <w:style w:type="character" w:customStyle="1" w:styleId="FooterChar">
+    <w:name w:val="Footer Char"/>
+    <w:basedOn w:val="DefaultParagraphFont"/>
+    <w:link w:val="Footer"/>
     <w:uiPriority w:val="99"/>
     <w:rsid w:val="00C11CBC"/>
   </w:style>
-  <w:style w:type="paragraph" w:styleId="Sansinterligne">
+  <w:style w:type="paragraph" w:styleId="NoSpacing">
     <w:name w:val="No Spacing"/>
     <w:uiPriority w:val="1"/>
     <w:qFormat/>

</xml_diff>